<commit_message>
Se agrega informe final
Co-Authored-By: stefanyguio95 <111475830+stefanyguio95@users.noreply.github.com>
</commit_message>
<xml_diff>
--- a/Documentacion/GESTIÓN DE CONFIGURACIÓN.docx
+++ b/Documentacion/GESTIÓN DE CONFIGURACIÓN.docx
@@ -100,21 +100,7 @@
         <w:rPr>
           <w:rFonts w:ascii="Comfortaa" w:eastAsia="Comfortaa" w:hAnsi="Comfortaa" w:cs="Comfortaa"/>
         </w:rPr>
-        <w:t>-        Luisa Michel Riascos García (</w:t>
-      </w:r>
-      <w:proofErr w:type="spellStart"/>
-      <w:r>
-        <w:rPr>
-          <w:rFonts w:ascii="Comfortaa" w:eastAsia="Comfortaa" w:hAnsi="Comfortaa" w:cs="Comfortaa"/>
-        </w:rPr>
-        <w:t>Tester</w:t>
-      </w:r>
-      <w:proofErr w:type="spellEnd"/>
-      <w:r>
-        <w:rPr>
-          <w:rFonts w:ascii="Comfortaa" w:eastAsia="Comfortaa" w:hAnsi="Comfortaa" w:cs="Comfortaa"/>
-        </w:rPr>
-        <w:t>).</w:t>
+        <w:t>-        Luisa Michel Riascos García (Tester).</w:t>
       </w:r>
     </w:p>
     <w:p>
@@ -129,21 +115,7 @@
         <w:rPr>
           <w:rFonts w:ascii="Comfortaa" w:eastAsia="Comfortaa" w:hAnsi="Comfortaa" w:cs="Comfortaa"/>
         </w:rPr>
-        <w:t>-        Juan Felipe Pérez Suarez (</w:t>
-      </w:r>
-      <w:proofErr w:type="spellStart"/>
-      <w:r>
-        <w:rPr>
-          <w:rFonts w:ascii="Comfortaa" w:eastAsia="Comfortaa" w:hAnsi="Comfortaa" w:cs="Comfortaa"/>
-        </w:rPr>
-        <w:t>Frontend</w:t>
-      </w:r>
-      <w:proofErr w:type="spellEnd"/>
-      <w:r>
-        <w:rPr>
-          <w:rFonts w:ascii="Comfortaa" w:eastAsia="Comfortaa" w:hAnsi="Comfortaa" w:cs="Comfortaa"/>
-        </w:rPr>
-        <w:t>).</w:t>
+        <w:t>-        Juan Felipe Pérez Suarez (Frontend).</w:t>
       </w:r>
     </w:p>
     <w:p>
@@ -158,21 +130,7 @@
         <w:rPr>
           <w:rFonts w:ascii="Comfortaa" w:eastAsia="Comfortaa" w:hAnsi="Comfortaa" w:cs="Comfortaa"/>
         </w:rPr>
-        <w:t>-        Nicolas Méndez Farias (</w:t>
-      </w:r>
-      <w:proofErr w:type="spellStart"/>
-      <w:r>
-        <w:rPr>
-          <w:rFonts w:ascii="Comfortaa" w:eastAsia="Comfortaa" w:hAnsi="Comfortaa" w:cs="Comfortaa"/>
-        </w:rPr>
-        <w:t>Backend</w:t>
-      </w:r>
-      <w:proofErr w:type="spellEnd"/>
-      <w:r>
-        <w:rPr>
-          <w:rFonts w:ascii="Comfortaa" w:eastAsia="Comfortaa" w:hAnsi="Comfortaa" w:cs="Comfortaa"/>
-        </w:rPr>
-        <w:t>).</w:t>
+        <w:t>-        Nicolas Méndez Farias (Backend).</w:t>
       </w:r>
     </w:p>
     <w:p>
@@ -193,25 +151,37 @@
     <w:p>
       <w:pPr>
         <w:spacing w:before="240" w:after="240"/>
-        <w:ind w:left="360"/>
-        <w:rPr>
-          <w:rFonts w:ascii="Comfortaa" w:eastAsia="Comfortaa" w:hAnsi="Comfortaa" w:cs="Comfortaa"/>
-        </w:rPr>
-      </w:pPr>
+        <w:rPr>
+          <w:rFonts w:ascii="Comfortaa" w:eastAsia="Comfortaa" w:hAnsi="Comfortaa" w:cs="Comfortaa"/>
+        </w:rPr>
+      </w:pPr>
+      <w:r>
+        <w:rPr>
+          <w:rFonts w:ascii="Comfortaa" w:eastAsia="Comfortaa" w:hAnsi="Comfortaa" w:cs="Comfortaa"/>
+          <w:b/>
+        </w:rPr>
+        <w:t>Descripción del proyecto:</w:t>
+      </w:r>
     </w:p>
     <w:p>
       <w:pPr>
         <w:spacing w:before="240" w:after="240"/>
-        <w:rPr>
-          <w:rFonts w:ascii="Comfortaa" w:eastAsia="Comfortaa" w:hAnsi="Comfortaa" w:cs="Comfortaa"/>
-        </w:rPr>
-      </w:pPr>
-      <w:r>
-        <w:rPr>
-          <w:rFonts w:ascii="Comfortaa" w:eastAsia="Comfortaa" w:hAnsi="Comfortaa" w:cs="Comfortaa"/>
-          <w:b/>
-        </w:rPr>
-        <w:t>Descripción del proyecto:</w:t>
+        <w:jc w:val="both"/>
+        <w:rPr>
+          <w:rFonts w:ascii="Comfortaa" w:eastAsia="Comfortaa" w:hAnsi="Comfortaa" w:cs="Comfortaa"/>
+        </w:rPr>
+      </w:pPr>
+      <w:r>
+        <w:rPr>
+          <w:rFonts w:ascii="Comfortaa" w:eastAsia="Comfortaa" w:hAnsi="Comfortaa" w:cs="Comfortaa"/>
+        </w:rPr>
+        <w:t xml:space="preserve">El proyecto tiene como fin crear una página web en la cual, el usuario podrá ingresar, seleccionar la película que desea ver, </w:t>
+      </w:r>
+      <w:r>
+        <w:rPr>
+          <w:rFonts w:ascii="Comfortaa" w:eastAsia="Comfortaa" w:hAnsi="Comfortaa" w:cs="Comfortaa"/>
+        </w:rPr>
+        <w:t xml:space="preserve">la descripción y el detalle de la película. </w:t>
       </w:r>
     </w:p>
     <w:p>
@@ -220,611 +190,47 @@
         <w:jc w:val="both"/>
         <w:rPr>
           <w:rFonts w:ascii="Comfortaa" w:eastAsia="Comfortaa" w:hAnsi="Comfortaa" w:cs="Comfortaa"/>
-          <w:b/>
-          <w:sz w:val="24"/>
-          <w:szCs w:val="24"/>
-        </w:rPr>
-      </w:pPr>
-      <w:r>
-        <w:rPr>
-          <w:rFonts w:ascii="Comfortaa" w:eastAsia="Comfortaa" w:hAnsi="Comfortaa" w:cs="Comfortaa"/>
-        </w:rPr>
-        <w:t xml:space="preserve">El proyecto tiene como fin crear una página web que permita la reserva de películas, en la cual, el usuario podrá ingresar, seleccionar la película que desea ver, el horario y las sillas. En consecuencia, la página indica la sala donde se presentará la función, y arrojará un código de reserva, con el cual el cliente podrá acercarse de forma presencial a las taquillas del cine y pagar su reserva. </w:t>
+        </w:rPr>
+      </w:pPr>
+      <w:r>
+        <w:rPr>
+          <w:rFonts w:ascii="Comfortaa" w:eastAsia="Comfortaa" w:hAnsi="Comfortaa" w:cs="Comfortaa"/>
+        </w:rPr>
+        <w:t xml:space="preserve">El proyecto se realizó con MySQL, </w:t>
+      </w:r>
+      <w:r>
+        <w:rPr>
+          <w:rFonts w:ascii="Comfortaa" w:eastAsia="Comfortaa" w:hAnsi="Comfortaa" w:cs="Comfortaa"/>
+        </w:rPr>
+        <w:t>HTML, CSS y Django.</w:t>
       </w:r>
     </w:p>
     <w:p>
       <w:pPr>
-        <w:jc w:val="center"/>
+        <w:spacing w:before="240" w:after="240"/>
+        <w:jc w:val="both"/>
         <w:rPr>
           <w:rFonts w:ascii="Comfortaa" w:eastAsia="Comfortaa" w:hAnsi="Comfortaa" w:cs="Comfortaa"/>
           <w:b/>
-        </w:rPr>
-      </w:pPr>
+          <w:bCs/>
+        </w:rPr>
+      </w:pPr>
+      <w:r>
+        <w:rPr>
+          <w:rFonts w:ascii="Comfortaa" w:eastAsia="Comfortaa" w:hAnsi="Comfortaa" w:cs="Comfortaa"/>
+          <w:b/>
+          <w:bCs/>
+        </w:rPr>
+        <w:t>Link del Git y Trello:</w:t>
+      </w:r>
     </w:p>
     <w:p>
       <w:pPr>
-        <w:jc w:val="center"/>
-        <w:rPr>
-          <w:rFonts w:ascii="Comfortaa" w:eastAsia="Comfortaa" w:hAnsi="Comfortaa" w:cs="Comfortaa"/>
-          <w:b/>
-        </w:rPr>
-      </w:pPr>
-      <w:r>
-        <w:rPr>
-          <w:rFonts w:ascii="Comfortaa" w:eastAsia="Comfortaa" w:hAnsi="Comfortaa" w:cs="Comfortaa"/>
-          <w:b/>
-        </w:rPr>
-        <w:t>GESTIÓN DE CONFIGURACIÓN</w:t>
-      </w:r>
-    </w:p>
-    <w:p>
-      <w:pPr>
-        <w:rPr>
-          <w:rFonts w:ascii="Comfortaa" w:eastAsia="Comfortaa" w:hAnsi="Comfortaa" w:cs="Comfortaa"/>
-        </w:rPr>
-      </w:pPr>
-    </w:p>
-    <w:p>
-      <w:pPr>
-        <w:rPr>
-          <w:rFonts w:ascii="Comfortaa" w:eastAsia="Comfortaa" w:hAnsi="Comfortaa" w:cs="Comfortaa"/>
-          <w:b/>
-        </w:rPr>
-      </w:pPr>
-      <w:r>
-        <w:rPr>
-          <w:rFonts w:ascii="Comfortaa" w:eastAsia="Comfortaa" w:hAnsi="Comfortaa" w:cs="Comfortaa"/>
-        </w:rPr>
-        <w:t xml:space="preserve">Selección de editor de código: </w:t>
-      </w:r>
-      <w:r>
-        <w:rPr>
-          <w:rFonts w:ascii="Comfortaa" w:eastAsia="Comfortaa" w:hAnsi="Comfortaa" w:cs="Comfortaa"/>
-          <w:b/>
-        </w:rPr>
-        <w:t xml:space="preserve">Visual Studio </w:t>
-      </w:r>
-      <w:proofErr w:type="spellStart"/>
-      <w:r>
-        <w:rPr>
-          <w:rFonts w:ascii="Comfortaa" w:eastAsia="Comfortaa" w:hAnsi="Comfortaa" w:cs="Comfortaa"/>
-          <w:b/>
-        </w:rPr>
-        <w:t>Code</w:t>
-      </w:r>
-      <w:proofErr w:type="spellEnd"/>
-    </w:p>
-    <w:p>
-      <w:pPr>
-        <w:rPr>
-          <w:rFonts w:ascii="Comfortaa" w:eastAsia="Comfortaa" w:hAnsi="Comfortaa" w:cs="Comfortaa"/>
-        </w:rPr>
-      </w:pPr>
-    </w:p>
-    <w:p>
-      <w:pPr>
-        <w:rPr>
-          <w:rFonts w:ascii="Comfortaa" w:eastAsia="Comfortaa" w:hAnsi="Comfortaa" w:cs="Comfortaa"/>
-        </w:rPr>
-      </w:pPr>
-      <w:r>
-        <w:rPr>
-          <w:rFonts w:ascii="Comfortaa" w:eastAsia="Comfortaa" w:hAnsi="Comfortaa" w:cs="Comfortaa"/>
-        </w:rPr>
-        <w:t xml:space="preserve">Extensiones: </w:t>
-      </w:r>
-    </w:p>
-    <w:p>
-      <w:pPr>
-        <w:rPr>
-          <w:rFonts w:ascii="Comfortaa" w:eastAsia="Comfortaa" w:hAnsi="Comfortaa" w:cs="Comfortaa"/>
-        </w:rPr>
-      </w:pPr>
-    </w:p>
-    <w:p>
-      <w:pPr>
-        <w:numPr>
-          <w:ilvl w:val="0"/>
-          <w:numId w:val="1"/>
-        </w:numPr>
-        <w:rPr>
-          <w:rFonts w:ascii="Comfortaa" w:eastAsia="Comfortaa" w:hAnsi="Comfortaa" w:cs="Comfortaa"/>
-        </w:rPr>
-      </w:pPr>
-      <w:proofErr w:type="spellStart"/>
-      <w:r>
-        <w:rPr>
-          <w:rFonts w:ascii="Comfortaa" w:eastAsia="Comfortaa" w:hAnsi="Comfortaa" w:cs="Comfortaa"/>
-        </w:rPr>
-        <w:t>Tabnine</w:t>
-      </w:r>
-      <w:proofErr w:type="spellEnd"/>
-      <w:r>
-        <w:rPr>
-          <w:rFonts w:ascii="Comfortaa" w:eastAsia="Comfortaa" w:hAnsi="Comfortaa" w:cs="Comfortaa"/>
-        </w:rPr>
-        <w:t xml:space="preserve"> AI Autocomplete: Autocompleta código.</w:t>
-      </w:r>
-    </w:p>
-    <w:p>
-      <w:pPr>
-        <w:rPr>
-          <w:rFonts w:ascii="Comfortaa" w:eastAsia="Comfortaa" w:hAnsi="Comfortaa" w:cs="Comfortaa"/>
-        </w:rPr>
-      </w:pPr>
-      <w:r>
-        <w:rPr>
-          <w:rFonts w:ascii="Comfortaa" w:eastAsia="Comfortaa" w:hAnsi="Comfortaa" w:cs="Comfortaa"/>
-          <w:noProof/>
-        </w:rPr>
-        <w:drawing>
-          <wp:inline distT="114300" distB="114300" distL="114300" distR="114300" wp14:anchorId="70F8FF56" wp14:editId="1B6888D8">
-            <wp:extent cx="6076950" cy="1081389"/>
-            <wp:effectExtent l="0" t="0" r="0" b="0"/>
-            <wp:docPr id="4" name="image2.png"/>
-            <wp:cNvGraphicFramePr/>
-            <a:graphic xmlns:a="http://schemas.openxmlformats.org/drawingml/2006/main">
-              <a:graphicData uri="http://schemas.openxmlformats.org/drawingml/2006/picture">
-                <pic:pic xmlns:pic="http://schemas.openxmlformats.org/drawingml/2006/picture">
-                  <pic:nvPicPr>
-                    <pic:cNvPr id="0" name="image2.png"/>
-                    <pic:cNvPicPr preferRelativeResize="0"/>
-                  </pic:nvPicPr>
-                  <pic:blipFill>
-                    <a:blip r:embed="rId5"/>
-                    <a:srcRect l="24086" t="7964" r="9302" b="70796"/>
-                    <a:stretch>
-                      <a:fillRect/>
-                    </a:stretch>
-                  </pic:blipFill>
-                  <pic:spPr>
-                    <a:xfrm>
-                      <a:off x="0" y="0"/>
-                      <a:ext cx="6076950" cy="1081389"/>
-                    </a:xfrm>
-                    <a:prstGeom prst="rect">
-                      <a:avLst/>
-                    </a:prstGeom>
-                    <a:ln/>
-                  </pic:spPr>
-                </pic:pic>
-              </a:graphicData>
-            </a:graphic>
-          </wp:inline>
-        </w:drawing>
-      </w:r>
-    </w:p>
-    <w:p>
-      <w:pPr>
-        <w:rPr>
-          <w:rFonts w:ascii="Comfortaa" w:eastAsia="Comfortaa" w:hAnsi="Comfortaa" w:cs="Comfortaa"/>
-        </w:rPr>
-      </w:pPr>
-    </w:p>
-    <w:p>
-      <w:pPr>
-        <w:ind w:firstLine="720"/>
-        <w:rPr>
-          <w:rFonts w:ascii="Comfortaa" w:eastAsia="Comfortaa" w:hAnsi="Comfortaa" w:cs="Comfortaa"/>
-        </w:rPr>
-      </w:pPr>
-      <w:proofErr w:type="spellStart"/>
-      <w:r>
-        <w:rPr>
-          <w:rFonts w:ascii="Comfortaa" w:eastAsia="Comfortaa" w:hAnsi="Comfortaa" w:cs="Comfortaa"/>
-        </w:rPr>
-        <w:t>Tabnine</w:t>
-      </w:r>
-      <w:proofErr w:type="spellEnd"/>
-      <w:r>
-        <w:rPr>
-          <w:rFonts w:ascii="Comfortaa" w:eastAsia="Comfortaa" w:hAnsi="Comfortaa" w:cs="Comfortaa"/>
-        </w:rPr>
-        <w:t xml:space="preserve"> nos ayuda a autocompletar el código relacionado en los lenguajes </w:t>
-      </w:r>
-      <w:proofErr w:type="spellStart"/>
-      <w:r>
-        <w:rPr>
-          <w:rFonts w:ascii="Comfortaa" w:eastAsia="Comfortaa" w:hAnsi="Comfortaa" w:cs="Comfortaa"/>
-        </w:rPr>
-        <w:t>Javascript</w:t>
-      </w:r>
-      <w:proofErr w:type="spellEnd"/>
-      <w:r>
-        <w:rPr>
-          <w:rFonts w:ascii="Comfortaa" w:eastAsia="Comfortaa" w:hAnsi="Comfortaa" w:cs="Comfortaa"/>
-        </w:rPr>
-        <w:t xml:space="preserve">, </w:t>
-      </w:r>
-      <w:proofErr w:type="spellStart"/>
-      <w:r>
-        <w:rPr>
-          <w:rFonts w:ascii="Comfortaa" w:eastAsia="Comfortaa" w:hAnsi="Comfortaa" w:cs="Comfortaa"/>
-        </w:rPr>
-        <w:t>Phyton</w:t>
-      </w:r>
-      <w:proofErr w:type="spellEnd"/>
-      <w:r>
-        <w:rPr>
-          <w:rFonts w:ascii="Comfortaa" w:eastAsia="Comfortaa" w:hAnsi="Comfortaa" w:cs="Comfortaa"/>
-        </w:rPr>
-        <w:t xml:space="preserve">, Java, </w:t>
-      </w:r>
-      <w:proofErr w:type="spellStart"/>
-      <w:r>
-        <w:rPr>
-          <w:rFonts w:ascii="Comfortaa" w:eastAsia="Comfortaa" w:hAnsi="Comfortaa" w:cs="Comfortaa"/>
-        </w:rPr>
-        <w:t>Typescript</w:t>
-      </w:r>
-      <w:proofErr w:type="spellEnd"/>
-      <w:r>
-        <w:rPr>
-          <w:rFonts w:ascii="Comfortaa" w:eastAsia="Comfortaa" w:hAnsi="Comfortaa" w:cs="Comfortaa"/>
-        </w:rPr>
-        <w:t>, entre otros.</w:t>
-      </w:r>
-    </w:p>
-    <w:p>
-      <w:pPr>
-        <w:ind w:firstLine="720"/>
-        <w:rPr>
-          <w:rFonts w:ascii="Comfortaa" w:eastAsia="Comfortaa" w:hAnsi="Comfortaa" w:cs="Comfortaa"/>
-        </w:rPr>
-      </w:pPr>
-    </w:p>
-    <w:p>
-      <w:pPr>
-        <w:ind w:firstLine="720"/>
-        <w:rPr>
-          <w:rFonts w:ascii="Comfortaa" w:eastAsia="Comfortaa" w:hAnsi="Comfortaa" w:cs="Comfortaa"/>
-        </w:rPr>
-      </w:pPr>
-    </w:p>
-    <w:p>
-      <w:pPr>
-        <w:ind w:firstLine="720"/>
-        <w:rPr>
-          <w:rFonts w:ascii="Comfortaa" w:eastAsia="Comfortaa" w:hAnsi="Comfortaa" w:cs="Comfortaa"/>
-        </w:rPr>
-      </w:pPr>
-    </w:p>
-    <w:p>
-      <w:pPr>
-        <w:ind w:firstLine="720"/>
-        <w:rPr>
-          <w:rFonts w:ascii="Comfortaa" w:eastAsia="Comfortaa" w:hAnsi="Comfortaa" w:cs="Comfortaa"/>
-        </w:rPr>
-      </w:pPr>
-    </w:p>
-    <w:p>
-      <w:pPr>
-        <w:ind w:firstLine="720"/>
-        <w:rPr>
-          <w:rFonts w:ascii="Comfortaa" w:eastAsia="Comfortaa" w:hAnsi="Comfortaa" w:cs="Comfortaa"/>
-        </w:rPr>
-      </w:pPr>
-    </w:p>
-    <w:p>
-      <w:pPr>
-        <w:rPr>
-          <w:rFonts w:ascii="Comfortaa" w:eastAsia="Comfortaa" w:hAnsi="Comfortaa" w:cs="Comfortaa"/>
-        </w:rPr>
-      </w:pPr>
-    </w:p>
-    <w:p>
-      <w:pPr>
-        <w:numPr>
-          <w:ilvl w:val="0"/>
-          <w:numId w:val="5"/>
-        </w:numPr>
-        <w:rPr>
-          <w:rFonts w:ascii="Comfortaa" w:eastAsia="Comfortaa" w:hAnsi="Comfortaa" w:cs="Comfortaa"/>
-        </w:rPr>
-      </w:pPr>
-      <w:proofErr w:type="spellStart"/>
-      <w:r>
-        <w:rPr>
-          <w:rFonts w:ascii="Comfortaa" w:eastAsia="Comfortaa" w:hAnsi="Comfortaa" w:cs="Comfortaa"/>
-        </w:rPr>
-        <w:t>Indent-rainbow</w:t>
-      </w:r>
-      <w:proofErr w:type="spellEnd"/>
-      <w:r>
-        <w:rPr>
-          <w:rFonts w:ascii="Comfortaa" w:eastAsia="Comfortaa" w:hAnsi="Comfortaa" w:cs="Comfortaa"/>
-        </w:rPr>
-        <w:t>: Añade color a la indexación.</w:t>
-      </w:r>
-    </w:p>
-    <w:p>
-      <w:pPr>
-        <w:rPr>
-          <w:rFonts w:ascii="Comfortaa" w:eastAsia="Comfortaa" w:hAnsi="Comfortaa" w:cs="Comfortaa"/>
-        </w:rPr>
-      </w:pPr>
-      <w:r>
-        <w:rPr>
-          <w:rFonts w:ascii="Comfortaa" w:eastAsia="Comfortaa" w:hAnsi="Comfortaa" w:cs="Comfortaa"/>
-          <w:noProof/>
-        </w:rPr>
-        <w:drawing>
-          <wp:inline distT="114300" distB="114300" distL="114300" distR="114300" wp14:anchorId="14569107" wp14:editId="580662C1">
-            <wp:extent cx="6024563" cy="1138890"/>
-            <wp:effectExtent l="0" t="0" r="0" b="0"/>
-            <wp:docPr id="2" name="image3.png"/>
-            <wp:cNvGraphicFramePr/>
-            <a:graphic xmlns:a="http://schemas.openxmlformats.org/drawingml/2006/main">
-              <a:graphicData uri="http://schemas.openxmlformats.org/drawingml/2006/picture">
-                <pic:pic xmlns:pic="http://schemas.openxmlformats.org/drawingml/2006/picture">
-                  <pic:nvPicPr>
-                    <pic:cNvPr id="0" name="image3.png"/>
-                    <pic:cNvPicPr preferRelativeResize="0"/>
-                  </pic:nvPicPr>
-                  <pic:blipFill>
-                    <a:blip r:embed="rId6"/>
-                    <a:srcRect l="24086" t="8232" r="15282" b="71407"/>
-                    <a:stretch>
-                      <a:fillRect/>
-                    </a:stretch>
-                  </pic:blipFill>
-                  <pic:spPr>
-                    <a:xfrm>
-                      <a:off x="0" y="0"/>
-                      <a:ext cx="6024563" cy="1138890"/>
-                    </a:xfrm>
-                    <a:prstGeom prst="rect">
-                      <a:avLst/>
-                    </a:prstGeom>
-                    <a:ln/>
-                  </pic:spPr>
-                </pic:pic>
-              </a:graphicData>
-            </a:graphic>
-          </wp:inline>
-        </w:drawing>
-      </w:r>
-    </w:p>
-    <w:p>
-      <w:pPr>
-        <w:rPr>
-          <w:rFonts w:ascii="Comfortaa" w:eastAsia="Comfortaa" w:hAnsi="Comfortaa" w:cs="Comfortaa"/>
-        </w:rPr>
-      </w:pPr>
-      <w:r>
-        <w:rPr>
-          <w:rFonts w:ascii="Comfortaa" w:eastAsia="Comfortaa" w:hAnsi="Comfortaa" w:cs="Comfortaa"/>
-        </w:rPr>
-        <w:tab/>
-        <w:t xml:space="preserve">Está extensión permite identificar por medio de sombreado de colores las diferentes líneas de código que se utilicen. </w:t>
-      </w:r>
-    </w:p>
-    <w:p>
-      <w:pPr>
-        <w:rPr>
-          <w:rFonts w:ascii="Comfortaa" w:eastAsia="Comfortaa" w:hAnsi="Comfortaa" w:cs="Comfortaa"/>
-        </w:rPr>
-      </w:pPr>
-    </w:p>
-    <w:p>
-      <w:pPr>
-        <w:jc w:val="center"/>
-        <w:rPr>
-          <w:rFonts w:ascii="Comfortaa" w:eastAsia="Comfortaa" w:hAnsi="Comfortaa" w:cs="Comfortaa"/>
-          <w:b/>
-        </w:rPr>
-      </w:pPr>
-      <w:r>
-        <w:rPr>
-          <w:rFonts w:ascii="Comfortaa" w:eastAsia="Comfortaa" w:hAnsi="Comfortaa" w:cs="Comfortaa"/>
-          <w:b/>
-        </w:rPr>
-        <w:t>Gestión de configuración de Python</w:t>
-      </w:r>
-    </w:p>
-    <w:p>
-      <w:pPr>
-        <w:jc w:val="center"/>
-        <w:rPr>
-          <w:rFonts w:ascii="Comfortaa" w:eastAsia="Comfortaa" w:hAnsi="Comfortaa" w:cs="Comfortaa"/>
-          <w:b/>
-        </w:rPr>
-      </w:pPr>
-    </w:p>
-    <w:p>
-      <w:pPr>
-        <w:numPr>
-          <w:ilvl w:val="0"/>
-          <w:numId w:val="4"/>
-        </w:numPr>
-        <w:rPr>
-          <w:rFonts w:ascii="Comfortaa" w:eastAsia="Comfortaa" w:hAnsi="Comfortaa" w:cs="Comfortaa"/>
-        </w:rPr>
-      </w:pPr>
-      <w:r>
-        <w:rPr>
-          <w:rFonts w:ascii="Comfortaa" w:eastAsia="Comfortaa" w:hAnsi="Comfortaa" w:cs="Comfortaa"/>
-        </w:rPr>
-        <w:t>Python: Instala extensión de Python VSC.</w:t>
-      </w:r>
-    </w:p>
-    <w:p>
-      <w:pPr>
-        <w:rPr>
-          <w:rFonts w:ascii="Comfortaa" w:eastAsia="Comfortaa" w:hAnsi="Comfortaa" w:cs="Comfortaa"/>
-        </w:rPr>
-      </w:pPr>
-      <w:r>
-        <w:rPr>
-          <w:rFonts w:ascii="Comfortaa" w:eastAsia="Comfortaa" w:hAnsi="Comfortaa" w:cs="Comfortaa"/>
-          <w:noProof/>
-        </w:rPr>
-        <w:drawing>
-          <wp:inline distT="114300" distB="114300" distL="114300" distR="114300" wp14:anchorId="08075C36" wp14:editId="1D692BC8">
-            <wp:extent cx="6021826" cy="1013725"/>
-            <wp:effectExtent l="0" t="0" r="0" b="0"/>
-            <wp:docPr id="1" name="image1.png"/>
-            <wp:cNvGraphicFramePr/>
-            <a:graphic xmlns:a="http://schemas.openxmlformats.org/drawingml/2006/main">
-              <a:graphicData uri="http://schemas.openxmlformats.org/drawingml/2006/picture">
-                <pic:pic xmlns:pic="http://schemas.openxmlformats.org/drawingml/2006/picture">
-                  <pic:nvPicPr>
-                    <pic:cNvPr id="0" name="image1.png"/>
-                    <pic:cNvPicPr preferRelativeResize="0"/>
-                  </pic:nvPicPr>
-                  <pic:blipFill>
-                    <a:blip r:embed="rId7"/>
-                    <a:srcRect l="23920" t="8526" r="9966" b="71702"/>
-                    <a:stretch>
-                      <a:fillRect/>
-                    </a:stretch>
-                  </pic:blipFill>
-                  <pic:spPr>
-                    <a:xfrm>
-                      <a:off x="0" y="0"/>
-                      <a:ext cx="6021826" cy="1013725"/>
-                    </a:xfrm>
-                    <a:prstGeom prst="rect">
-                      <a:avLst/>
-                    </a:prstGeom>
-                    <a:ln/>
-                  </pic:spPr>
-                </pic:pic>
-              </a:graphicData>
-            </a:graphic>
-          </wp:inline>
-        </w:drawing>
-      </w:r>
-    </w:p>
-    <w:p>
-      <w:pPr>
-        <w:rPr>
-          <w:rFonts w:ascii="Comfortaa" w:eastAsia="Comfortaa" w:hAnsi="Comfortaa" w:cs="Comfortaa"/>
-        </w:rPr>
-      </w:pPr>
-      <w:r>
-        <w:rPr>
-          <w:rFonts w:ascii="Comfortaa" w:eastAsia="Comfortaa" w:hAnsi="Comfortaa" w:cs="Comfortaa"/>
-        </w:rPr>
-        <w:tab/>
-        <w:t xml:space="preserve">Para el desarrollo del proyecto se utilizará el lenguaje de programación Python. </w:t>
-      </w:r>
-    </w:p>
-    <w:p>
-      <w:pPr>
-        <w:rPr>
-          <w:rFonts w:ascii="Comfortaa" w:eastAsia="Comfortaa" w:hAnsi="Comfortaa" w:cs="Comfortaa"/>
-        </w:rPr>
-      </w:pPr>
-    </w:p>
-    <w:p>
-      <w:pPr>
-        <w:numPr>
-          <w:ilvl w:val="0"/>
-          <w:numId w:val="2"/>
-        </w:numPr>
-        <w:rPr>
-          <w:rFonts w:ascii="Comfortaa" w:eastAsia="Comfortaa" w:hAnsi="Comfortaa" w:cs="Comfortaa"/>
-        </w:rPr>
-      </w:pPr>
-      <w:r>
-        <w:rPr>
-          <w:rFonts w:ascii="Comfortaa" w:eastAsia="Comfortaa" w:hAnsi="Comfortaa" w:cs="Comfortaa"/>
-        </w:rPr>
-        <w:t xml:space="preserve">Django: </w:t>
-      </w:r>
-    </w:p>
-    <w:p>
-      <w:pPr>
-        <w:rPr>
-          <w:rFonts w:ascii="Comfortaa" w:eastAsia="Comfortaa" w:hAnsi="Comfortaa" w:cs="Comfortaa"/>
-        </w:rPr>
-      </w:pPr>
-      <w:r>
-        <w:rPr>
-          <w:rFonts w:ascii="Comfortaa" w:eastAsia="Comfortaa" w:hAnsi="Comfortaa" w:cs="Comfortaa"/>
-          <w:noProof/>
-        </w:rPr>
-        <w:drawing>
-          <wp:inline distT="114300" distB="114300" distL="114300" distR="114300" wp14:anchorId="66C158EB" wp14:editId="227D113B">
-            <wp:extent cx="5976938" cy="1083730"/>
-            <wp:effectExtent l="0" t="0" r="0" b="0"/>
-            <wp:docPr id="3" name="image4.png"/>
-            <wp:cNvGraphicFramePr/>
-            <a:graphic xmlns:a="http://schemas.openxmlformats.org/drawingml/2006/main">
-              <a:graphicData uri="http://schemas.openxmlformats.org/drawingml/2006/picture">
-                <pic:pic xmlns:pic="http://schemas.openxmlformats.org/drawingml/2006/picture">
-                  <pic:nvPicPr>
-                    <pic:cNvPr id="0" name="image4.png"/>
-                    <pic:cNvPicPr preferRelativeResize="0"/>
-                  </pic:nvPicPr>
-                  <pic:blipFill>
-                    <a:blip r:embed="rId8"/>
-                    <a:srcRect l="24418" t="7806" r="15116" b="72754"/>
-                    <a:stretch>
-                      <a:fillRect/>
-                    </a:stretch>
-                  </pic:blipFill>
-                  <pic:spPr>
-                    <a:xfrm>
-                      <a:off x="0" y="0"/>
-                      <a:ext cx="5976938" cy="1083730"/>
-                    </a:xfrm>
-                    <a:prstGeom prst="rect">
-                      <a:avLst/>
-                    </a:prstGeom>
-                    <a:ln/>
-                  </pic:spPr>
-                </pic:pic>
-              </a:graphicData>
-            </a:graphic>
-          </wp:inline>
-        </w:drawing>
-      </w:r>
-    </w:p>
-    <w:p>
-      <w:pPr>
-        <w:rPr>
-          <w:rFonts w:ascii="Comfortaa" w:eastAsia="Comfortaa" w:hAnsi="Comfortaa" w:cs="Comfortaa"/>
-        </w:rPr>
-      </w:pPr>
-      <w:r>
-        <w:rPr>
-          <w:rFonts w:ascii="Comfortaa" w:eastAsia="Comfortaa" w:hAnsi="Comfortaa" w:cs="Comfortaa"/>
-        </w:rPr>
-        <w:tab/>
-        <w:t xml:space="preserve">Nos permite realizar una administración completa, que nos permitirá diseñar el </w:t>
-      </w:r>
-      <w:proofErr w:type="spellStart"/>
-      <w:r>
-        <w:rPr>
-          <w:rFonts w:ascii="Comfortaa" w:eastAsia="Comfortaa" w:hAnsi="Comfortaa" w:cs="Comfortaa"/>
-        </w:rPr>
-        <w:t>frontend</w:t>
-      </w:r>
-      <w:proofErr w:type="spellEnd"/>
-      <w:r>
-        <w:rPr>
-          <w:rFonts w:ascii="Comfortaa" w:eastAsia="Comfortaa" w:hAnsi="Comfortaa" w:cs="Comfortaa"/>
-        </w:rPr>
-        <w:t xml:space="preserve"> de la página. </w:t>
-      </w:r>
-    </w:p>
-    <w:p>
-      <w:pPr>
-        <w:rPr>
-          <w:rFonts w:ascii="Comfortaa" w:eastAsia="Comfortaa" w:hAnsi="Comfortaa" w:cs="Comfortaa"/>
-        </w:rPr>
-      </w:pPr>
-    </w:p>
-    <w:p>
-      <w:pPr>
-        <w:numPr>
-          <w:ilvl w:val="0"/>
-          <w:numId w:val="3"/>
-        </w:numPr>
-        <w:rPr>
-          <w:rFonts w:ascii="Comfortaa" w:eastAsia="Comfortaa" w:hAnsi="Comfortaa" w:cs="Comfortaa"/>
+        <w:spacing w:before="240" w:after="240"/>
+        <w:jc w:val="both"/>
+        <w:rPr>
+          <w:rFonts w:ascii="Comfortaa" w:eastAsia="Comfortaa" w:hAnsi="Comfortaa" w:cs="Comfortaa"/>
+          <w:u w:val="single"/>
         </w:rPr>
       </w:pPr>
       <w:r>
@@ -833,7 +239,7 @@
         </w:rPr>
         <w:t xml:space="preserve">GIT: </w:t>
       </w:r>
-      <w:hyperlink r:id="rId9">
+      <w:hyperlink r:id="rId5">
         <w:r>
           <w:rPr>
             <w:rFonts w:ascii="Comfortaa" w:eastAsia="Comfortaa" w:hAnsi="Comfortaa" w:cs="Comfortaa"/>
@@ -845,151 +251,75 @@
     </w:p>
     <w:p>
       <w:pPr>
-        <w:ind w:left="720"/>
-        <w:rPr>
-          <w:rFonts w:ascii="Comfortaa" w:eastAsia="Comfortaa" w:hAnsi="Comfortaa" w:cs="Comfortaa"/>
-        </w:rPr>
-      </w:pPr>
+        <w:spacing w:before="240" w:after="240"/>
+        <w:jc w:val="both"/>
+        <w:rPr>
+          <w:rFonts w:ascii="Comfortaa" w:eastAsia="Comfortaa" w:hAnsi="Comfortaa" w:cs="Comfortaa"/>
+        </w:rPr>
+      </w:pPr>
+      <w:r>
+        <w:rPr>
+          <w:rFonts w:ascii="Comfortaa" w:eastAsia="Comfortaa" w:hAnsi="Comfortaa" w:cs="Comfortaa"/>
+        </w:rPr>
+        <w:t xml:space="preserve">Trello:  </w:t>
+      </w:r>
+      <w:hyperlink r:id="rId6" w:history="1">
+        <w:r>
+          <w:rPr>
+            <w:rStyle w:val="Hipervnculo"/>
+            <w:rFonts w:ascii="Comfortaa" w:eastAsia="Comfortaa" w:hAnsi="Comfortaa" w:cs="Comfortaa"/>
+            <w:color w:val="auto"/>
+          </w:rPr>
+          <w:t>https://trello.com/invite/b/zhr0qwCg/7a3711416aa4910c5dd2858e401812a2/cinemaniacs</w:t>
+        </w:r>
+      </w:hyperlink>
     </w:p>
     <w:p>
       <w:pPr>
-        <w:ind w:left="720"/>
-        <w:rPr>
-          <w:rFonts w:ascii="Comfortaa" w:eastAsia="Comfortaa" w:hAnsi="Comfortaa" w:cs="Comfortaa"/>
-        </w:rPr>
-      </w:pPr>
-      <w:r>
-        <w:rPr>
-          <w:rFonts w:ascii="Comfortaa" w:eastAsia="Comfortaa" w:hAnsi="Comfortaa" w:cs="Comfortaa"/>
-        </w:rPr>
-        <w:t>Es un software que nos permite el desarrollo de proyectos, y maneja funcionalidades que sirven para revisar las diferentes versiones trabajadas.</w:t>
+        <w:rPr>
+          <w:rFonts w:ascii="Comfortaa" w:eastAsia="Comfortaa" w:hAnsi="Comfortaa" w:cs="Comfortaa"/>
+          <w:b/>
+          <w:bCs/>
+        </w:rPr>
+      </w:pPr>
+      <w:r>
+        <w:rPr>
+          <w:rFonts w:ascii="Comfortaa" w:eastAsia="Comfortaa" w:hAnsi="Comfortaa" w:cs="Comfortaa"/>
+          <w:b/>
+          <w:bCs/>
+        </w:rPr>
+        <w:t>Diagrama de clases:</w:t>
       </w:r>
     </w:p>
     <w:p>
       <w:pPr>
-        <w:rPr>
-          <w:rFonts w:ascii="Comfortaa" w:eastAsia="Comfortaa" w:hAnsi="Comfortaa" w:cs="Comfortaa"/>
+        <w:jc w:val="center"/>
+        <w:rPr>
+          <w:rFonts w:ascii="Comfortaa" w:eastAsia="Comfortaa" w:hAnsi="Comfortaa" w:cs="Comfortaa"/>
+          <w:b/>
         </w:rPr>
       </w:pPr>
     </w:p>
     <w:p>
       <w:pPr>
-        <w:rPr>
-          <w:rFonts w:ascii="Comfortaa" w:eastAsia="Comfortaa" w:hAnsi="Comfortaa" w:cs="Comfortaa"/>
-        </w:rPr>
-      </w:pPr>
-    </w:p>
-    <w:p>
-      <w:pPr>
-        <w:rPr>
-          <w:rFonts w:ascii="Comfortaa" w:eastAsia="Comfortaa" w:hAnsi="Comfortaa" w:cs="Comfortaa"/>
-        </w:rPr>
-      </w:pPr>
-    </w:p>
-    <w:p>
-      <w:pPr>
-        <w:rPr>
-          <w:rFonts w:ascii="Comfortaa" w:eastAsia="Comfortaa" w:hAnsi="Comfortaa" w:cs="Comfortaa"/>
-        </w:rPr>
-      </w:pPr>
-    </w:p>
-    <w:p>
-      <w:pPr>
-        <w:rPr>
-          <w:rFonts w:ascii="Comfortaa" w:eastAsia="Comfortaa" w:hAnsi="Comfortaa" w:cs="Comfortaa"/>
-        </w:rPr>
-      </w:pPr>
-    </w:p>
-    <w:p>
-      <w:pPr>
-        <w:rPr>
-          <w:rFonts w:ascii="Comfortaa" w:eastAsia="Comfortaa" w:hAnsi="Comfortaa" w:cs="Comfortaa"/>
-        </w:rPr>
-      </w:pPr>
-    </w:p>
-    <w:p>
-      <w:pPr>
-        <w:rPr>
-          <w:rFonts w:ascii="Comfortaa" w:eastAsia="Comfortaa" w:hAnsi="Comfortaa" w:cs="Comfortaa"/>
-        </w:rPr>
-      </w:pPr>
-    </w:p>
-    <w:p>
-      <w:pPr>
-        <w:rPr>
-          <w:rFonts w:ascii="Comfortaa" w:eastAsia="Comfortaa" w:hAnsi="Comfortaa" w:cs="Comfortaa"/>
-        </w:rPr>
-      </w:pPr>
-    </w:p>
-    <w:p>
-      <w:pPr>
-        <w:rPr>
-          <w:rFonts w:ascii="Comfortaa" w:eastAsia="Comfortaa" w:hAnsi="Comfortaa" w:cs="Comfortaa"/>
-        </w:rPr>
-      </w:pPr>
-    </w:p>
-    <w:p>
-      <w:pPr>
-        <w:rPr>
-          <w:rFonts w:ascii="Comfortaa" w:eastAsia="Comfortaa" w:hAnsi="Comfortaa" w:cs="Comfortaa"/>
-        </w:rPr>
-      </w:pPr>
-    </w:p>
-    <w:p>
-      <w:pPr>
-        <w:rPr>
-          <w:rFonts w:ascii="Comfortaa" w:eastAsia="Comfortaa" w:hAnsi="Comfortaa" w:cs="Comfortaa"/>
-        </w:rPr>
-      </w:pPr>
-    </w:p>
-    <w:p>
-      <w:pPr>
-        <w:rPr>
-          <w:rFonts w:ascii="Comfortaa" w:eastAsia="Comfortaa" w:hAnsi="Comfortaa" w:cs="Comfortaa"/>
-        </w:rPr>
-      </w:pPr>
-    </w:p>
-    <w:p>
-      <w:pPr>
         <w:jc w:val="center"/>
         <w:rPr>
           <w:rFonts w:ascii="Comfortaa" w:eastAsia="Comfortaa" w:hAnsi="Comfortaa" w:cs="Comfortaa"/>
           <w:b/>
+          <w:color w:val="FF0000"/>
         </w:rPr>
       </w:pPr>
       <w:r>
         <w:rPr>
           <w:rFonts w:ascii="Comfortaa" w:eastAsia="Comfortaa" w:hAnsi="Comfortaa" w:cs="Comfortaa"/>
           <w:b/>
-        </w:rPr>
-        <w:t>TRELLO</w:t>
-      </w:r>
-    </w:p>
-    <w:p>
-      <w:pPr>
-        <w:jc w:val="center"/>
-        <w:rPr>
-          <w:rFonts w:ascii="Comfortaa" w:eastAsia="Comfortaa" w:hAnsi="Comfortaa" w:cs="Comfortaa"/>
-          <w:b/>
-        </w:rPr>
-      </w:pPr>
-    </w:p>
-    <w:p>
-      <w:pPr>
-        <w:rPr>
-          <w:rFonts w:ascii="Comfortaa" w:eastAsia="Comfortaa" w:hAnsi="Comfortaa" w:cs="Comfortaa"/>
-          <w:b/>
-        </w:rPr>
-      </w:pPr>
-      <w:r>
-        <w:rPr>
-          <w:noProof/>
+          <w:color w:val="FF0000"/>
         </w:rPr>
         <w:drawing>
-          <wp:inline distT="0" distB="0" distL="0" distR="0" wp14:anchorId="5A048607" wp14:editId="58DF2FE7">
-            <wp:extent cx="5951220" cy="4020591"/>
+          <wp:inline distT="0" distB="0" distL="0" distR="0" wp14:anchorId="0C2BEEFA" wp14:editId="443DDD4A">
+            <wp:extent cx="4428035" cy="2686050"/>
             <wp:effectExtent l="0" t="0" r="0" b="0"/>
-            <wp:docPr id="5" name="Imagen 5"/>
+            <wp:docPr id="1" name="Imagen 1" descr="Diagrama&#10;&#10;Descripción generada automáticamente"/>
             <wp:cNvGraphicFramePr>
               <a:graphicFrameLocks xmlns:a="http://schemas.openxmlformats.org/drawingml/2006/main" noChangeAspect="1"/>
             </wp:cNvGraphicFramePr>
@@ -997,30 +327,23 @@
               <a:graphicData uri="http://schemas.openxmlformats.org/drawingml/2006/picture">
                 <pic:pic xmlns:pic="http://schemas.openxmlformats.org/drawingml/2006/picture">
                   <pic:nvPicPr>
-                    <pic:cNvPr id="1" name=""/>
+                    <pic:cNvPr id="1" name="Imagen 1" descr="Diagrama&#10;&#10;Descripción generada automáticamente"/>
                     <pic:cNvPicPr/>
                   </pic:nvPicPr>
-                  <pic:blipFill rotWithShape="1">
-                    <a:blip r:embed="rId10"/>
-                    <a:srcRect l="26714" t="22435" r="17997" b="11164"/>
-                    <a:stretch/>
+                  <pic:blipFill>
+                    <a:blip r:embed="rId7"/>
+                    <a:stretch>
+                      <a:fillRect/>
+                    </a:stretch>
                   </pic:blipFill>
-                  <pic:spPr bwMode="auto">
+                  <pic:spPr>
                     <a:xfrm>
                       <a:off x="0" y="0"/>
-                      <a:ext cx="5967060" cy="4031292"/>
+                      <a:ext cx="4440685" cy="2693723"/>
                     </a:xfrm>
                     <a:prstGeom prst="rect">
                       <a:avLst/>
                     </a:prstGeom>
-                    <a:ln>
-                      <a:noFill/>
-                    </a:ln>
-                    <a:extLst>
-                      <a:ext uri="{53640926-AAD7-44D8-BBD7-CCE9431645EC}">
-                        <a14:shadowObscured xmlns:a14="http://schemas.microsoft.com/office/drawing/2010/main"/>
-                      </a:ext>
-                    </a:extLst>
                   </pic:spPr>
                 </pic:pic>
               </a:graphicData>
@@ -1031,16 +354,28 @@
     </w:p>
     <w:p>
       <w:pPr>
-        <w:jc w:val="center"/>
+        <w:jc w:val="both"/>
         <w:rPr>
           <w:rFonts w:ascii="Comfortaa" w:eastAsia="Comfortaa" w:hAnsi="Comfortaa" w:cs="Comfortaa"/>
           <w:b/>
         </w:rPr>
       </w:pPr>
+      <w:r>
+        <w:rPr>
+          <w:rFonts w:ascii="Comfortaa" w:eastAsia="Comfortaa" w:hAnsi="Comfortaa" w:cs="Comfortaa"/>
+          <w:b/>
+        </w:rPr>
+        <w:t>CONCLUSIONES:</w:t>
+      </w:r>
     </w:p>
     <w:p>
       <w:pPr>
-        <w:jc w:val="center"/>
+        <w:pStyle w:val="Prrafodelista"/>
+        <w:numPr>
+          <w:ilvl w:val="0"/>
+          <w:numId w:val="6"/>
+        </w:numPr>
+        <w:jc w:val="both"/>
         <w:rPr>
           <w:rFonts w:ascii="Comfortaa" w:eastAsia="Comfortaa" w:hAnsi="Comfortaa" w:cs="Comfortaa"/>
           <w:b/>
@@ -1049,84 +384,80 @@
       <w:r>
         <w:rPr>
           <w:rFonts w:ascii="Comfortaa" w:eastAsia="Comfortaa" w:hAnsi="Comfortaa" w:cs="Comfortaa"/>
-          <w:b/>
-        </w:rPr>
-        <w:t>DRIAGRAMA DE CLASES</w:t>
+          <w:bCs/>
+        </w:rPr>
+        <w:lastRenderedPageBreak/>
+        <w:t>El proyecto nos permitió fortalecer el trabajo en equipo, facilitando el cumplimiento de los objetivos e incrementando la productividad.</w:t>
       </w:r>
     </w:p>
     <w:p>
       <w:pPr>
-        <w:jc w:val="center"/>
+        <w:pStyle w:val="Prrafodelista"/>
+        <w:numPr>
+          <w:ilvl w:val="0"/>
+          <w:numId w:val="6"/>
+        </w:numPr>
+        <w:jc w:val="both"/>
         <w:rPr>
           <w:rFonts w:ascii="Comfortaa" w:eastAsia="Comfortaa" w:hAnsi="Comfortaa" w:cs="Comfortaa"/>
           <w:b/>
         </w:rPr>
       </w:pPr>
+      <w:r>
+        <w:rPr>
+          <w:rFonts w:ascii="Comfortaa" w:eastAsia="Comfortaa" w:hAnsi="Comfortaa" w:cs="Comfortaa"/>
+          <w:bCs/>
+        </w:rPr>
+        <w:t xml:space="preserve">La metodología ágil al ser fácil y </w:t>
+      </w:r>
+      <w:r>
+        <w:rPr>
+          <w:rFonts w:ascii="Comfortaa" w:eastAsia="Comfortaa" w:hAnsi="Comfortaa" w:cs="Comfortaa"/>
+          <w:bCs/>
+        </w:rPr>
+        <w:t>práctica</w:t>
+      </w:r>
+      <w:r>
+        <w:rPr>
+          <w:rFonts w:ascii="Comfortaa" w:eastAsia="Comfortaa" w:hAnsi="Comfortaa" w:cs="Comfortaa"/>
+          <w:bCs/>
+        </w:rPr>
+        <w:t xml:space="preserve"> nos permitió</w:t>
+      </w:r>
+      <w:r>
+        <w:rPr>
+          <w:rFonts w:ascii="Comfortaa" w:eastAsia="Comfortaa" w:hAnsi="Comfortaa" w:cs="Comfortaa"/>
+          <w:bCs/>
+        </w:rPr>
+        <w:t xml:space="preserve"> obtener mejores resultados y ser más eficientes en la ejecución del proyecto.</w:t>
+      </w:r>
     </w:p>
     <w:p>
       <w:pPr>
-        <w:jc w:val="center"/>
+        <w:pStyle w:val="Prrafodelista"/>
+        <w:numPr>
+          <w:ilvl w:val="0"/>
+          <w:numId w:val="6"/>
+        </w:numPr>
+        <w:jc w:val="both"/>
         <w:rPr>
           <w:rFonts w:ascii="Comfortaa" w:eastAsia="Comfortaa" w:hAnsi="Comfortaa" w:cs="Comfortaa"/>
           <w:b/>
-          <w:color w:val="FF0000"/>
-        </w:rPr>
-      </w:pPr>
-      <w:r>
-        <w:rPr>
-          <w:noProof/>
-        </w:rPr>
-        <w:drawing>
-          <wp:inline distT="0" distB="0" distL="0" distR="0" wp14:anchorId="0F26AA9E" wp14:editId="7ABE7086">
-            <wp:extent cx="4876800" cy="3160948"/>
-            <wp:effectExtent l="0" t="0" r="0" b="1905"/>
-            <wp:docPr id="6" name="Imagen 6"/>
-            <wp:cNvGraphicFramePr>
-              <a:graphicFrameLocks xmlns:a="http://schemas.openxmlformats.org/drawingml/2006/main" noChangeAspect="1"/>
-            </wp:cNvGraphicFramePr>
-            <a:graphic xmlns:a="http://schemas.openxmlformats.org/drawingml/2006/main">
-              <a:graphicData uri="http://schemas.openxmlformats.org/drawingml/2006/picture">
-                <pic:pic xmlns:pic="http://schemas.openxmlformats.org/drawingml/2006/picture">
-                  <pic:nvPicPr>
-                    <pic:cNvPr id="0" name="Picture 1"/>
-                    <pic:cNvPicPr>
-                      <a:picLocks noChangeAspect="1" noChangeArrowheads="1"/>
-                    </pic:cNvPicPr>
-                  </pic:nvPicPr>
-                  <pic:blipFill rotWithShape="1">
-                    <a:blip r:embed="rId11">
-                      <a:extLst>
-                        <a:ext uri="{28A0092B-C50C-407E-A947-70E740481C1C}">
-                          <a14:useLocalDpi xmlns:a14="http://schemas.microsoft.com/office/drawing/2010/main" val="0"/>
-                        </a:ext>
-                      </a:extLst>
-                    </a:blip>
-                    <a:srcRect l="3783" r="4201"/>
-                    <a:stretch/>
-                  </pic:blipFill>
-                  <pic:spPr bwMode="auto">
-                    <a:xfrm>
-                      <a:off x="0" y="0"/>
-                      <a:ext cx="4892606" cy="3171193"/>
-                    </a:xfrm>
-                    <a:prstGeom prst="rect">
-                      <a:avLst/>
-                    </a:prstGeom>
-                    <a:noFill/>
-                    <a:ln>
-                      <a:noFill/>
-                    </a:ln>
-                    <a:extLst>
-                      <a:ext uri="{53640926-AAD7-44D8-BBD7-CCE9431645EC}">
-                        <a14:shadowObscured xmlns:a14="http://schemas.microsoft.com/office/drawing/2010/main"/>
-                      </a:ext>
-                    </a:extLst>
-                  </pic:spPr>
-                </pic:pic>
-              </a:graphicData>
-            </a:graphic>
-          </wp:inline>
-        </w:drawing>
+        </w:rPr>
+      </w:pPr>
+      <w:r>
+        <w:rPr>
+          <w:rFonts w:ascii="Comfortaa" w:eastAsia="Comfortaa" w:hAnsi="Comfortaa" w:cs="Comfortaa"/>
+          <w:bCs/>
+        </w:rPr>
+        <w:t xml:space="preserve">El proyecto nos permitió involucrarnos en el mundo del desarrollo web y reforzar todos los conocimientos adquiridos en </w:t>
+      </w:r>
+      <w:r>
+        <w:rPr>
+          <w:rFonts w:ascii="Comfortaa" w:eastAsia="Comfortaa" w:hAnsi="Comfortaa" w:cs="Comfortaa"/>
+          <w:bCs/>
+        </w:rPr>
+        <w:t>el programa.</w:t>
       </w:r>
     </w:p>
     <w:sectPr>
@@ -1255,6 +586,119 @@
     </w:lvl>
   </w:abstractNum>
   <w:abstractNum w:abstractNumId="1" w15:restartNumberingAfterBreak="0">
+    <w:nsid w:val="1C6C7EE4"/>
+    <w:multiLevelType w:val="hybridMultilevel"/>
+    <w:tmpl w:val="706A0234"/>
+    <w:lvl w:ilvl="0" w:tplc="240A0001">
+      <w:start w:val="1"/>
+      <w:numFmt w:val="bullet"/>
+      <w:lvlText w:val=""/>
+      <w:lvlJc w:val="left"/>
+      <w:pPr>
+        <w:ind w:left="720" w:hanging="360"/>
+      </w:pPr>
+      <w:rPr>
+        <w:rFonts w:ascii="Symbol" w:hAnsi="Symbol" w:hint="default"/>
+      </w:rPr>
+    </w:lvl>
+    <w:lvl w:ilvl="1" w:tplc="240A0003" w:tentative="1">
+      <w:start w:val="1"/>
+      <w:numFmt w:val="bullet"/>
+      <w:lvlText w:val="o"/>
+      <w:lvlJc w:val="left"/>
+      <w:pPr>
+        <w:ind w:left="1440" w:hanging="360"/>
+      </w:pPr>
+      <w:rPr>
+        <w:rFonts w:ascii="Courier New" w:hAnsi="Courier New" w:cs="Courier New" w:hint="default"/>
+      </w:rPr>
+    </w:lvl>
+    <w:lvl w:ilvl="2" w:tplc="240A0005" w:tentative="1">
+      <w:start w:val="1"/>
+      <w:numFmt w:val="bullet"/>
+      <w:lvlText w:val=""/>
+      <w:lvlJc w:val="left"/>
+      <w:pPr>
+        <w:ind w:left="2160" w:hanging="360"/>
+      </w:pPr>
+      <w:rPr>
+        <w:rFonts w:ascii="Wingdings" w:hAnsi="Wingdings" w:hint="default"/>
+      </w:rPr>
+    </w:lvl>
+    <w:lvl w:ilvl="3" w:tplc="240A0001" w:tentative="1">
+      <w:start w:val="1"/>
+      <w:numFmt w:val="bullet"/>
+      <w:lvlText w:val=""/>
+      <w:lvlJc w:val="left"/>
+      <w:pPr>
+        <w:ind w:left="2880" w:hanging="360"/>
+      </w:pPr>
+      <w:rPr>
+        <w:rFonts w:ascii="Symbol" w:hAnsi="Symbol" w:hint="default"/>
+      </w:rPr>
+    </w:lvl>
+    <w:lvl w:ilvl="4" w:tplc="240A0003" w:tentative="1">
+      <w:start w:val="1"/>
+      <w:numFmt w:val="bullet"/>
+      <w:lvlText w:val="o"/>
+      <w:lvlJc w:val="left"/>
+      <w:pPr>
+        <w:ind w:left="3600" w:hanging="360"/>
+      </w:pPr>
+      <w:rPr>
+        <w:rFonts w:ascii="Courier New" w:hAnsi="Courier New" w:cs="Courier New" w:hint="default"/>
+      </w:rPr>
+    </w:lvl>
+    <w:lvl w:ilvl="5" w:tplc="240A0005" w:tentative="1">
+      <w:start w:val="1"/>
+      <w:numFmt w:val="bullet"/>
+      <w:lvlText w:val=""/>
+      <w:lvlJc w:val="left"/>
+      <w:pPr>
+        <w:ind w:left="4320" w:hanging="360"/>
+      </w:pPr>
+      <w:rPr>
+        <w:rFonts w:ascii="Wingdings" w:hAnsi="Wingdings" w:hint="default"/>
+      </w:rPr>
+    </w:lvl>
+    <w:lvl w:ilvl="6" w:tplc="240A0001" w:tentative="1">
+      <w:start w:val="1"/>
+      <w:numFmt w:val="bullet"/>
+      <w:lvlText w:val=""/>
+      <w:lvlJc w:val="left"/>
+      <w:pPr>
+        <w:ind w:left="5040" w:hanging="360"/>
+      </w:pPr>
+      <w:rPr>
+        <w:rFonts w:ascii="Symbol" w:hAnsi="Symbol" w:hint="default"/>
+      </w:rPr>
+    </w:lvl>
+    <w:lvl w:ilvl="7" w:tplc="240A0003" w:tentative="1">
+      <w:start w:val="1"/>
+      <w:numFmt w:val="bullet"/>
+      <w:lvlText w:val="o"/>
+      <w:lvlJc w:val="left"/>
+      <w:pPr>
+        <w:ind w:left="5760" w:hanging="360"/>
+      </w:pPr>
+      <w:rPr>
+        <w:rFonts w:ascii="Courier New" w:hAnsi="Courier New" w:cs="Courier New" w:hint="default"/>
+      </w:rPr>
+    </w:lvl>
+    <w:lvl w:ilvl="8" w:tplc="240A0005" w:tentative="1">
+      <w:start w:val="1"/>
+      <w:numFmt w:val="bullet"/>
+      <w:lvlText w:val=""/>
+      <w:lvlJc w:val="left"/>
+      <w:pPr>
+        <w:ind w:left="6480" w:hanging="360"/>
+      </w:pPr>
+      <w:rPr>
+        <w:rFonts w:ascii="Wingdings" w:hAnsi="Wingdings" w:hint="default"/>
+      </w:rPr>
+    </w:lvl>
+  </w:abstractNum>
+  <w:abstractNum w:abstractNumId="2" w15:restartNumberingAfterBreak="0">
     <w:nsid w:val="31E963BA"/>
     <w:multiLevelType w:val="multilevel"/>
     <w:tmpl w:val="51BAC8B2"/>
@@ -1367,7 +811,7 @@
       </w:rPr>
     </w:lvl>
   </w:abstractNum>
-  <w:abstractNum w:abstractNumId="2" w15:restartNumberingAfterBreak="0">
+  <w:abstractNum w:abstractNumId="3" w15:restartNumberingAfterBreak="0">
     <w:nsid w:val="66F91B73"/>
     <w:multiLevelType w:val="multilevel"/>
     <w:tmpl w:val="7A36CBB4"/>
@@ -1480,7 +924,7 @@
       </w:rPr>
     </w:lvl>
   </w:abstractNum>
-  <w:abstractNum w:abstractNumId="3" w15:restartNumberingAfterBreak="0">
+  <w:abstractNum w:abstractNumId="4" w15:restartNumberingAfterBreak="0">
     <w:nsid w:val="73432E56"/>
     <w:multiLevelType w:val="multilevel"/>
     <w:tmpl w:val="B2D63062"/>
@@ -1593,7 +1037,7 @@
       </w:rPr>
     </w:lvl>
   </w:abstractNum>
-  <w:abstractNum w:abstractNumId="4" w15:restartNumberingAfterBreak="0">
+  <w:abstractNum w:abstractNumId="5" w15:restartNumberingAfterBreak="0">
     <w:nsid w:val="780D55C4"/>
     <w:multiLevelType w:val="multilevel"/>
     <w:tmpl w:val="27DC9AF4"/>
@@ -1707,19 +1151,22 @@
     </w:lvl>
   </w:abstractNum>
   <w:num w:numId="1" w16cid:durableId="675230076">
-    <w:abstractNumId w:val="1"/>
+    <w:abstractNumId w:val="2"/>
   </w:num>
   <w:num w:numId="2" w16cid:durableId="1022171112">
+    <w:abstractNumId w:val="4"/>
+  </w:num>
+  <w:num w:numId="3" w16cid:durableId="561143038">
     <w:abstractNumId w:val="3"/>
   </w:num>
-  <w:num w:numId="3" w16cid:durableId="561143038">
-    <w:abstractNumId w:val="2"/>
-  </w:num>
   <w:num w:numId="4" w16cid:durableId="1727798278">
-    <w:abstractNumId w:val="4"/>
+    <w:abstractNumId w:val="5"/>
   </w:num>
   <w:num w:numId="5" w16cid:durableId="1070422205">
     <w:abstractNumId w:val="0"/>
+  </w:num>
+  <w:num w:numId="6" w16cid:durableId="744257387">
+    <w:abstractNumId w:val="1"/>
   </w:num>
 </w:numbering>
 </file>
@@ -2307,6 +1754,40 @@
       <w:szCs w:val="30"/>
     </w:rPr>
   </w:style>
+  <w:style w:type="character" w:styleId="Hipervnculo">
+    <w:name w:val="Hyperlink"/>
+    <w:basedOn w:val="Fuentedeprrafopredeter"/>
+    <w:uiPriority w:val="99"/>
+    <w:unhideWhenUsed/>
+    <w:rsid w:val="00A847F4"/>
+    <w:rPr>
+      <w:color w:val="0000FF"/>
+      <w:u w:val="single"/>
+    </w:rPr>
+  </w:style>
+  <w:style w:type="character" w:styleId="Mencinsinresolver">
+    <w:name w:val="Unresolved Mention"/>
+    <w:basedOn w:val="Fuentedeprrafopredeter"/>
+    <w:uiPriority w:val="99"/>
+    <w:semiHidden/>
+    <w:unhideWhenUsed/>
+    <w:rsid w:val="00A847F4"/>
+    <w:rPr>
+      <w:color w:val="605E5C"/>
+      <w:shd w:val="clear" w:color="auto" w:fill="E1DFDD"/>
+    </w:rPr>
+  </w:style>
+  <w:style w:type="paragraph" w:styleId="Prrafodelista">
+    <w:name w:val="List Paragraph"/>
+    <w:basedOn w:val="Normal"/>
+    <w:uiPriority w:val="34"/>
+    <w:qFormat/>
+    <w:rsid w:val="00F112B5"/>
+    <w:pPr>
+      <w:ind w:left="720"/>
+      <w:contextualSpacing/>
+    </w:pPr>
+  </w:style>
 </w:styles>
 </file>
 

</xml_diff>